<commit_message>
♻️ Update rapport & add PDF
</commit_message>
<xml_diff>
--- a/doc/rapport.docx
+++ b/doc/rapport.docx
@@ -270,7 +270,6 @@
           <w:lang w:eastAsia="fr-FR"/>
         </w:rPr>
       </w:pPr>
-      <w:proofErr w:type="spellStart"/>
       <w:r>
         <w:rPr>
           <w:rFonts w:ascii="Times" w:eastAsia="Times New Roman" w:hAnsi="Times" w:cs="Times"/>
@@ -279,31 +278,8 @@
           <w:szCs w:val="72"/>
           <w:lang w:eastAsia="fr-FR"/>
         </w:rPr>
-        <w:t>Revolut</w:t>
-      </w:r>
-      <w:proofErr w:type="spellEnd"/>
-      <w:r>
-        <w:rPr>
-          <w:rFonts w:ascii="Times" w:eastAsia="Times New Roman" w:hAnsi="Times" w:cs="Times"/>
-          <w:color w:val="000000"/>
-          <w:sz w:val="72"/>
-          <w:szCs w:val="72"/>
-          <w:lang w:eastAsia="fr-FR"/>
-        </w:rPr>
-        <w:t xml:space="preserve"> </w:t>
-      </w:r>
-      <w:proofErr w:type="spellStart"/>
-      <w:r>
-        <w:rPr>
-          <w:rFonts w:ascii="Times" w:eastAsia="Times New Roman" w:hAnsi="Times" w:cs="Times"/>
-          <w:color w:val="000000"/>
-          <w:sz w:val="72"/>
-          <w:szCs w:val="72"/>
-          <w:lang w:eastAsia="fr-FR"/>
-        </w:rPr>
-        <w:t>Miage</w:t>
-      </w:r>
-      <w:proofErr w:type="spellEnd"/>
+        <w:t>Revolut Miage</w:t>
+      </w:r>
     </w:p>
     <w:p>
       <w:pPr>
@@ -667,17 +643,8 @@
           <w:sz w:val="24"/>
           <w:szCs w:val="24"/>
         </w:rPr>
-        <w:t xml:space="preserve">inscrits de gérer un compte bancaire, à la façon de </w:t>
-      </w:r>
-      <w:proofErr w:type="spellStart"/>
-      <w:r>
-        <w:rPr>
-          <w:sz w:val="24"/>
-          <w:szCs w:val="24"/>
-        </w:rPr>
-        <w:t>Revolut</w:t>
-      </w:r>
-      <w:proofErr w:type="spellEnd"/>
+        <w:t>inscrits de gérer un compte bancaire, à la façon de Revolut</w:t>
+      </w:r>
       <w:r>
         <w:rPr>
           <w:sz w:val="24"/>
@@ -806,23 +773,7 @@
           <w:sz w:val="24"/>
           <w:szCs w:val="24"/>
         </w:rPr>
-        <w:t xml:space="preserve"> L’injection de dépendances largement utilisé pour la réalisation de </w:t>
-      </w:r>
-      <w:proofErr w:type="spellStart"/>
-      <w:r>
-        <w:rPr>
-          <w:sz w:val="24"/>
-          <w:szCs w:val="24"/>
-        </w:rPr>
-        <w:t>se</w:t>
-      </w:r>
-      <w:proofErr w:type="spellEnd"/>
-      <w:r>
-        <w:rPr>
-          <w:sz w:val="24"/>
-          <w:szCs w:val="24"/>
-        </w:rPr>
-        <w:t xml:space="preserve"> projet fait la force de Spring. La facilité pour créer des tests est également appréciable quand on souhaite avoir un code solide.</w:t>
+        <w:t xml:space="preserve"> L’injection de dépendances largement utilisé pour la réalisation de se projet fait la force de Spring. La facilité pour créer des tests est également appréciable quand on souhaite avoir un code solide.</w:t>
       </w:r>
       <w:r>
         <w:rPr>
@@ -894,23 +845,7 @@
           <w:sz w:val="24"/>
           <w:szCs w:val="24"/>
         </w:rPr>
-        <w:t xml:space="preserve"> ou encore le serveur permettant en un clic d’avoir une application qui tourne sans difficulté (</w:t>
-      </w:r>
-      <w:proofErr w:type="spellStart"/>
-      <w:r>
-        <w:rPr>
-          <w:sz w:val="24"/>
-          <w:szCs w:val="24"/>
-        </w:rPr>
-        <w:t>c.f</w:t>
-      </w:r>
-      <w:proofErr w:type="spellEnd"/>
-      <w:r>
-        <w:rPr>
-          <w:sz w:val="24"/>
-          <w:szCs w:val="24"/>
-        </w:rPr>
-        <w:t xml:space="preserve"> M Blanchard pour plus de complexité avec JEE). Etant donné que le projet porte sur une API, Spring Boot répond parfaitement </w:t>
+        <w:t xml:space="preserve"> ou encore le serveur permettant en un clic d’avoir une application qui tourne sans difficulté (c.f M Blanchard pour plus de complexité avec JEE). Etant donné que le projet porte sur une API, Spring Boot répond parfaitement </w:t>
       </w:r>
       <w:r>
         <w:rPr>
@@ -975,23 +910,7 @@
           <w:sz w:val="24"/>
           <w:szCs w:val="24"/>
         </w:rPr>
-        <w:t xml:space="preserve"> Je m’en suis servis pour stocker tous mes « end points » afin de les tester avec une variable global contenant un </w:t>
-      </w:r>
-      <w:proofErr w:type="spellStart"/>
-      <w:r>
-        <w:rPr>
-          <w:sz w:val="24"/>
-          <w:szCs w:val="24"/>
-        </w:rPr>
-        <w:t>token</w:t>
-      </w:r>
-      <w:proofErr w:type="spellEnd"/>
-      <w:r>
-        <w:rPr>
-          <w:sz w:val="24"/>
-          <w:szCs w:val="24"/>
-        </w:rPr>
-        <w:t xml:space="preserve"> automatiquement ajouté à l’authentification d’un utilisateur</w:t>
+        <w:t xml:space="preserve"> Je m’en suis servis pour stocker tous mes « end points » afin de les tester avec une variable global contenant un token automatiquement ajouté à l’authentification d’un utilisateur</w:t>
       </w:r>
     </w:p>
     <w:p>
@@ -1102,7 +1021,6 @@
           <w:szCs w:val="24"/>
         </w:rPr>
       </w:pPr>
-      <w:proofErr w:type="spellStart"/>
       <w:r>
         <w:rPr>
           <w:sz w:val="28"/>
@@ -1110,7 +1028,6 @@
         </w:rPr>
         <w:t>Github</w:t>
       </w:r>
-      <w:proofErr w:type="spellEnd"/>
     </w:p>
     <w:p>
       <w:pPr>
@@ -1202,17 +1119,8 @@
           <w:sz w:val="24"/>
           <w:szCs w:val="24"/>
         </w:rPr>
-        <w:t xml:space="preserve">Spring </w:t>
-      </w:r>
-      <w:proofErr w:type="spellStart"/>
-      <w:r>
-        <w:rPr>
-          <w:sz w:val="24"/>
-          <w:szCs w:val="24"/>
-        </w:rPr>
-        <w:t>Initializr</w:t>
-      </w:r>
-      <w:proofErr w:type="spellEnd"/>
+        <w:t>Spring Initializr</w:t>
+      </w:r>
       <w:r>
         <w:rPr>
           <w:sz w:val="24"/>
@@ -1274,23 +1182,21 @@
           <w:sz w:val="24"/>
           <w:szCs w:val="24"/>
         </w:rPr>
-        <w:t xml:space="preserve"> La dépendance JPA a également été ajouté pour faciliter la gestion de la persistance des entités au sein de l’application. C’est un ORM. D’autres librairies ont également été ajouté pour faciliter l’écriture des tests, la validation des éléments fournis par l’API ou encore la structuration des requêtes renvoyées par notre application (</w:t>
-      </w:r>
-      <w:proofErr w:type="spellStart"/>
-      <w:r>
-        <w:rPr>
-          <w:sz w:val="24"/>
-          <w:szCs w:val="24"/>
-        </w:rPr>
-        <w:t>Hateoas</w:t>
-      </w:r>
-      <w:proofErr w:type="spellEnd"/>
-      <w:r>
-        <w:rPr>
-          <w:sz w:val="24"/>
-          <w:szCs w:val="24"/>
-        </w:rPr>
-        <w:t>)</w:t>
+        <w:t xml:space="preserve"> La dépendance JPA a également été ajouté pour faciliter la gestion de la persistance des entités au sein de l’application. C’est un ORM. D’autres librairies ont également été ajouté pour faciliter l’écriture des tests, la validation des éléments fournis par l’API ou encore la structuration des requêtes renvoyées par notre application (Hateoas)</w:t>
+      </w:r>
+      <w:r>
+        <w:rPr>
+          <w:sz w:val="24"/>
+          <w:szCs w:val="24"/>
+        </w:rPr>
+        <w:t>.</w:t>
+      </w:r>
+      <w:r>
+        <w:rPr>
+          <w:sz w:val="24"/>
+          <w:szCs w:val="24"/>
+        </w:rPr>
+        <w:t xml:space="preserve"> Le projet tourne avec une base de données H2 pour gagner du temps. A terme il sera forcément nécessaire de passer par une BDD persistante comme PostgreSql</w:t>
       </w:r>
       <w:r>
         <w:rPr>
@@ -1548,23 +1454,7 @@
           <w:sz w:val="24"/>
           <w:szCs w:val="24"/>
         </w:rPr>
-        <w:t>avec un « src » contenant tout le code du projet. Sous ce répertoire on a « main » qui concerne le code de l’application et « test » qui, comme son nom l’indique contient les tests. Dans le code de l’application, on retrouve une partie « java » avec les classes Java et « </w:t>
-      </w:r>
-      <w:proofErr w:type="spellStart"/>
-      <w:r>
-        <w:rPr>
-          <w:sz w:val="24"/>
-          <w:szCs w:val="24"/>
-        </w:rPr>
-        <w:t>resources</w:t>
-      </w:r>
-      <w:proofErr w:type="spellEnd"/>
-      <w:r>
-        <w:rPr>
-          <w:sz w:val="24"/>
-          <w:szCs w:val="24"/>
-        </w:rPr>
-        <w:t> » contenant les ressources de l’application comme les propriétés</w:t>
+        <w:t>avec un « src » contenant tout le code du projet. Sous ce répertoire on a « main » qui concerne le code de l’application et « test » qui, comme son nom l’indique contient les tests. Dans le code de l’application, on retrouve une partie « java » avec les classes Java et « resources » contenant les ressources de l’application comme les propriétés</w:t>
       </w:r>
       <w:r>
         <w:rPr>
@@ -2000,23 +1890,7 @@
           <w:szCs w:val="24"/>
         </w:rPr>
         <w:lastRenderedPageBreak/>
-        <w:t>domaine, j’ai créé un package « </w:t>
-      </w:r>
-      <w:proofErr w:type="spellStart"/>
-      <w:r>
-        <w:rPr>
-          <w:sz w:val="24"/>
-          <w:szCs w:val="24"/>
-        </w:rPr>
-        <w:t>catalog</w:t>
-      </w:r>
-      <w:proofErr w:type="spellEnd"/>
-      <w:r>
-        <w:rPr>
-          <w:sz w:val="24"/>
-          <w:szCs w:val="24"/>
-        </w:rPr>
-        <w:t> » contenant les</w:t>
+        <w:t>domaine, j’ai créé un package « catalog » contenant les</w:t>
       </w:r>
       <w:r>
         <w:rPr>
@@ -2381,25 +2255,8 @@
           <w:sz w:val="24"/>
           <w:szCs w:val="24"/>
         </w:rPr>
-        <w:t>attribut « </w:t>
-      </w:r>
-      <w:proofErr w:type="spellStart"/>
-      <w:r>
-        <w:rPr>
-          <w:sz w:val="24"/>
-          <w:szCs w:val="24"/>
-        </w:rPr>
-        <w:t>dateDeNaissance</w:t>
-      </w:r>
-      <w:proofErr w:type="spellEnd"/>
-      <w:r>
-        <w:rPr>
-          <w:sz w:val="24"/>
-          <w:szCs w:val="24"/>
-        </w:rPr>
-        <w:t> » avec un type « </w:t>
-      </w:r>
-      <w:proofErr w:type="spellStart"/>
+        <w:t>attribut « dateDeNaissance » avec un type « </w:t>
+      </w:r>
       <w:r>
         <w:rPr>
           <w:sz w:val="24"/>
@@ -2407,7 +2264,6 @@
         </w:rPr>
         <w:t>LocalDate</w:t>
       </w:r>
-      <w:proofErr w:type="spellEnd"/>
       <w:r>
         <w:rPr>
           <w:sz w:val="24"/>
@@ -2584,7 +2440,6 @@
         </w:rPr>
         <w:t xml:space="preserve">Mais grâce à </w:t>
       </w:r>
-      <w:proofErr w:type="spellStart"/>
       <w:r>
         <w:rPr>
           <w:sz w:val="24"/>
@@ -2592,7 +2447,6 @@
         </w:rPr>
         <w:t>MapStruct</w:t>
       </w:r>
-      <w:proofErr w:type="spellEnd"/>
       <w:r>
         <w:rPr>
           <w:sz w:val="24"/>
@@ -2756,25 +2610,7 @@
           <w:sz w:val="24"/>
           <w:szCs w:val="24"/>
         </w:rPr>
-        <w:t xml:space="preserve"> Moins il y a de code </w:t>
-      </w:r>
-      <w:proofErr w:type="spellStart"/>
-      <w:proofErr w:type="gramStart"/>
-      <w:r>
-        <w:rPr>
-          <w:sz w:val="24"/>
-          <w:szCs w:val="24"/>
-        </w:rPr>
-        <w:t>a</w:t>
-      </w:r>
-      <w:proofErr w:type="spellEnd"/>
-      <w:proofErr w:type="gramEnd"/>
-      <w:r>
-        <w:rPr>
-          <w:sz w:val="24"/>
-          <w:szCs w:val="24"/>
-        </w:rPr>
-        <w:t xml:space="preserve"> écrire et moins il y a de bug.</w:t>
+        <w:t xml:space="preserve"> Moins il y a de code a écrire et moins il y a de bug.</w:t>
       </w:r>
     </w:p>
     <w:p>
@@ -3242,23 +3078,7 @@
           <w:sz w:val="24"/>
           <w:szCs w:val="24"/>
         </w:rPr>
-        <w:t>« </w:t>
-      </w:r>
-      <w:proofErr w:type="spellStart"/>
-      <w:r>
-        <w:rPr>
-          <w:sz w:val="24"/>
-          <w:szCs w:val="24"/>
-        </w:rPr>
-        <w:t>UpdateUtilisateur</w:t>
-      </w:r>
-      <w:proofErr w:type="spellEnd"/>
-      <w:r>
-        <w:rPr>
-          <w:sz w:val="24"/>
-          <w:szCs w:val="24"/>
-        </w:rPr>
-        <w:t xml:space="preserve"> » est une interface implémentant l’interface « Consumer ». Cette interface a comme seule utilité d’offrir une méthode qui prend un paramètre, effectue un traitement et qui ne retourne rien. </w:t>
+        <w:t xml:space="preserve">« UpdateUtilisateur » est une interface implémentant l’interface « Consumer ». Cette interface a comme seule utilité d’offrir une méthode qui prend un paramètre, effectue un traitement et qui ne retourne rien. </w:t>
       </w:r>
       <w:r>
         <w:rPr>
@@ -3825,23 +3645,7 @@
           <w:szCs w:val="24"/>
         </w:rPr>
         <w:tab/>
-        <w:t>Dans la classe qui hérite de « </w:t>
-      </w:r>
-      <w:proofErr w:type="spellStart"/>
-      <w:r>
-        <w:rPr>
-          <w:sz w:val="24"/>
-          <w:szCs w:val="24"/>
-        </w:rPr>
-        <w:t>DefaultValidator</w:t>
-      </w:r>
-      <w:proofErr w:type="spellEnd"/>
-      <w:r>
-        <w:rPr>
-          <w:sz w:val="24"/>
-          <w:szCs w:val="24"/>
-        </w:rPr>
-        <w:t xml:space="preserve"> » j’ai pu définir différents comportements suivant les contraintes des entités </w:t>
+        <w:t xml:space="preserve">Dans la classe qui hérite de « DefaultValidator » j’ai pu définir différents comportements suivant les contraintes des entités </w:t>
       </w:r>
       <w:r>
         <w:rPr>
@@ -3998,39 +3802,7 @@
           <w:sz w:val="24"/>
           <w:szCs w:val="24"/>
         </w:rPr>
-        <w:t xml:space="preserve">, si je suis </w:t>
-      </w:r>
-      <w:proofErr w:type="spellStart"/>
-      <w:r>
-        <w:rPr>
-          <w:sz w:val="24"/>
-          <w:szCs w:val="24"/>
-        </w:rPr>
-        <w:t>entrain</w:t>
-      </w:r>
-      <w:proofErr w:type="spellEnd"/>
-      <w:r>
-        <w:rPr>
-          <w:sz w:val="24"/>
-          <w:szCs w:val="24"/>
-        </w:rPr>
-        <w:t xml:space="preserve"> de créer l’utilisateur, alors je vérifie si le numéro de passeport renseigné n’existe pas déjà. Si c’est le cas alors j’ajoute une description du problème dans la </w:t>
-      </w:r>
-      <w:proofErr w:type="spellStart"/>
-      <w:r>
-        <w:rPr>
-          <w:sz w:val="24"/>
-          <w:szCs w:val="24"/>
-        </w:rPr>
-        <w:t>Map</w:t>
-      </w:r>
-      <w:proofErr w:type="spellEnd"/>
-      <w:r>
-        <w:rPr>
-          <w:sz w:val="24"/>
-          <w:szCs w:val="24"/>
-        </w:rPr>
-        <w:t xml:space="preserve"> pour pouvoir la renvoyer à l’utilisateur. Le but étant de donner un identifiant unique au problème pour qu’avec un éventuelle frontend de l’application, on puisse mettre des messages personnalisés à l’utilisateur suivant le souci rencontré. C’est à la ligne 27 de la </w:t>
+        <w:t xml:space="preserve">, si je suis entrain de créer l’utilisateur, alors je vérifie si le numéro de passeport renseigné n’existe pas déjà. Si c’est le cas alors j’ajoute une description du problème dans la Map pour pouvoir la renvoyer à l’utilisateur. Le but étant de donner un identifiant unique au problème pour qu’avec un éventuelle frontend de l’application, on puisse mettre des messages personnalisés à l’utilisateur suivant le souci rencontré. C’est à la ligne 27 de la </w:t>
       </w:r>
       <w:r>
         <w:rPr>
@@ -4447,19 +4219,8 @@
           <w:sz w:val="20"/>
           <w:szCs w:val="20"/>
         </w:rPr>
-        <w:t xml:space="preserve">: Classe de configuration de </w:t>
-      </w:r>
-      <w:proofErr w:type="spellStart"/>
-      <w:r>
-        <w:rPr>
-          <w:i/>
-          <w:iCs/>
-          <w:sz w:val="20"/>
-          <w:szCs w:val="20"/>
-        </w:rPr>
-        <w:t>spring-security</w:t>
-      </w:r>
-      <w:proofErr w:type="spellEnd"/>
+        <w:t>: Classe de configuration de spring-security</w:t>
+      </w:r>
     </w:p>
     <w:p>
       <w:pPr>
@@ -4539,23 +4300,7 @@
           <w:szCs w:val="24"/>
         </w:rPr>
         <w:tab/>
-        <w:t>Pour ce qui est du moyen de s’authentifier, c’est avec un numéro de passeport et un mot de passe que l’utilisateur se connecte en faisant appel à la route « /</w:t>
-      </w:r>
-      <w:proofErr w:type="spellStart"/>
-      <w:r>
-        <w:rPr>
-          <w:sz w:val="24"/>
-          <w:szCs w:val="24"/>
-        </w:rPr>
-        <w:t>authenticate</w:t>
-      </w:r>
-      <w:proofErr w:type="spellEnd"/>
-      <w:r>
-        <w:rPr>
-          <w:sz w:val="24"/>
-          <w:szCs w:val="24"/>
-        </w:rPr>
-        <w:t> »</w:t>
+        <w:t>Pour ce qui est du moyen de s’authentifier, c’est avec un numéro de passeport et un mot de passe que l’utilisateur se connecte en faisant appel à la route « /authenticate »</w:t>
       </w:r>
       <w:r>
         <w:rPr>
@@ -4569,85 +4314,21 @@
           <w:sz w:val="24"/>
           <w:szCs w:val="24"/>
         </w:rPr>
-        <w:t xml:space="preserve">, l’application retourne un </w:t>
-      </w:r>
-      <w:proofErr w:type="spellStart"/>
-      <w:r>
-        <w:rPr>
-          <w:sz w:val="24"/>
-          <w:szCs w:val="24"/>
-        </w:rPr>
-        <w:t>token</w:t>
-      </w:r>
-      <w:proofErr w:type="spellEnd"/>
-      <w:r>
-        <w:rPr>
-          <w:sz w:val="24"/>
-          <w:szCs w:val="24"/>
-        </w:rPr>
-        <w:t xml:space="preserve"> JWT à l’utilisateur. Il lui suffit ensuite pour chaque route, d’ajouter ce </w:t>
-      </w:r>
-      <w:proofErr w:type="spellStart"/>
-      <w:r>
-        <w:rPr>
-          <w:sz w:val="24"/>
-          <w:szCs w:val="24"/>
-        </w:rPr>
-        <w:t>token</w:t>
-      </w:r>
-      <w:proofErr w:type="spellEnd"/>
-      <w:r>
-        <w:rPr>
-          <w:sz w:val="24"/>
-          <w:szCs w:val="24"/>
-        </w:rPr>
-        <w:t xml:space="preserve"> dans le header. Initialement, je voulais utiliser l’Identity Provider</w:t>
-      </w:r>
-      <w:r>
-        <w:rPr>
-          <w:sz w:val="24"/>
-          <w:szCs w:val="24"/>
-        </w:rPr>
-        <w:t xml:space="preserve"> </w:t>
-      </w:r>
-      <w:proofErr w:type="spellStart"/>
-      <w:r>
-        <w:rPr>
-          <w:sz w:val="24"/>
-          <w:szCs w:val="24"/>
-        </w:rPr>
-        <w:t>Keycloak</w:t>
-      </w:r>
-      <w:proofErr w:type="spellEnd"/>
-      <w:r>
-        <w:rPr>
-          <w:sz w:val="24"/>
-          <w:szCs w:val="24"/>
-        </w:rPr>
-        <w:t xml:space="preserve"> pour laisser la gestion de l’authentification à ce service mais malheureusement, je n’ai pas trouvé de solution pour créer un utilisateur sans passer par l’interface graphique (jusqu’à ce qu’un autre étudiant me la donne…) et j’ai dû gérer directement dans mon application l’authentification. </w:t>
-      </w:r>
-      <w:r>
-        <w:rPr>
-          <w:sz w:val="24"/>
-          <w:szCs w:val="24"/>
-        </w:rPr>
-        <w:t xml:space="preserve">Récupérer le </w:t>
-      </w:r>
-      <w:proofErr w:type="spellStart"/>
-      <w:r>
-        <w:rPr>
-          <w:sz w:val="24"/>
-          <w:szCs w:val="24"/>
-        </w:rPr>
-        <w:t>token</w:t>
-      </w:r>
-      <w:proofErr w:type="spellEnd"/>
-      <w:r>
-        <w:rPr>
-          <w:sz w:val="24"/>
-          <w:szCs w:val="24"/>
-        </w:rPr>
-        <w:t xml:space="preserve">, vérifier s’il est valide et récupérer </w:t>
+        <w:t>, l’application retourne un token JWT à l’utilisateur. Il lui suffit ensuite pour chaque route, d’ajouter ce token dans le header. Initialement, je voulais utiliser l’Identity Provider</w:t>
+      </w:r>
+      <w:r>
+        <w:rPr>
+          <w:sz w:val="24"/>
+          <w:szCs w:val="24"/>
+        </w:rPr>
+        <w:t xml:space="preserve"> Keycloak pour laisser la gestion de l’authentification à ce service mais malheureusement, je n’ai pas trouvé de solution pour créer un utilisateur sans passer par l’interface graphique (jusqu’à ce qu’un autre étudiant me la donne…) et j’ai dû gérer directement dans mon application l’authentification. </w:t>
+      </w:r>
+      <w:r>
+        <w:rPr>
+          <w:sz w:val="24"/>
+          <w:szCs w:val="24"/>
+        </w:rPr>
+        <w:t xml:space="preserve">Récupérer le token, vérifier s’il est valide et récupérer </w:t>
       </w:r>
       <w:r>
         <w:rPr>
@@ -4774,7 +4455,6 @@
           <w:szCs w:val="24"/>
         </w:rPr>
       </w:pPr>
-      <w:proofErr w:type="spellStart"/>
       <w:r>
         <w:rPr>
           <w:sz w:val="24"/>
@@ -4782,7 +4462,6 @@
         </w:rPr>
         <w:t>Hateoas</w:t>
       </w:r>
-      <w:proofErr w:type="spellEnd"/>
     </w:p>
     <w:p>
       <w:pPr>
@@ -4797,23 +4476,7 @@
           <w:sz w:val="24"/>
           <w:szCs w:val="24"/>
         </w:rPr>
-        <w:t xml:space="preserve">J’ai ajouté </w:t>
-      </w:r>
-      <w:proofErr w:type="spellStart"/>
-      <w:r>
-        <w:rPr>
-          <w:sz w:val="24"/>
-          <w:szCs w:val="24"/>
-        </w:rPr>
-        <w:t>Hateoas</w:t>
-      </w:r>
-      <w:proofErr w:type="spellEnd"/>
-      <w:r>
-        <w:rPr>
-          <w:sz w:val="24"/>
-          <w:szCs w:val="24"/>
-        </w:rPr>
-        <w:t xml:space="preserve"> au projet pour que les utilisateurs de l’API puissent facilement retrouver les requêtes qui sont possibles de faire.</w:t>
+        <w:t>J’ai ajouté Hateoas au projet pour que les utilisateurs de l’API puissent facilement retrouver les requêtes qui sont possibles de faire.</w:t>
       </w:r>
       <w:r>
         <w:rPr>
@@ -5029,39 +4692,7 @@
           <w:sz w:val="24"/>
           <w:szCs w:val="24"/>
         </w:rPr>
-        <w:t xml:space="preserve">Cette route n’est pas sécurité par un </w:t>
-      </w:r>
-      <w:proofErr w:type="spellStart"/>
-      <w:r>
-        <w:rPr>
-          <w:sz w:val="24"/>
-          <w:szCs w:val="24"/>
-        </w:rPr>
-        <w:t>token</w:t>
-      </w:r>
-      <w:proofErr w:type="spellEnd"/>
-      <w:r>
-        <w:rPr>
-          <w:sz w:val="24"/>
-          <w:szCs w:val="24"/>
-        </w:rPr>
-        <w:t xml:space="preserve"> car elle doit permettre à des commerces de s’y connecter. Il serait judicieux de leurs fournir un </w:t>
-      </w:r>
-      <w:proofErr w:type="spellStart"/>
-      <w:r>
-        <w:rPr>
-          <w:sz w:val="24"/>
-          <w:szCs w:val="24"/>
-        </w:rPr>
-        <w:t>token</w:t>
-      </w:r>
-      <w:proofErr w:type="spellEnd"/>
-      <w:r>
-        <w:rPr>
-          <w:sz w:val="24"/>
-          <w:szCs w:val="24"/>
-        </w:rPr>
-        <w:t xml:space="preserve"> pour des raisons de sécurité mais je n’ai pas eu le temps de le faire. </w:t>
+        <w:t xml:space="preserve">Cette route n’est pas sécurité par un token car elle doit permettre à des commerces de s’y connecter. Il serait judicieux de leurs fournir un token pour des raisons de sécurité mais je n’ai pas eu le temps de le faire. </w:t>
       </w:r>
       <w:r>
         <w:rPr>
@@ -5083,6 +4714,13 @@
           <w:szCs w:val="24"/>
         </w:rPr>
         <w:t xml:space="preserve"> avec le paiement de donner l’information au commerce de la même manière que le fait la banque API avec ces utilisateurs.</w:t>
+      </w:r>
+      <w:r>
+        <w:rPr>
+          <w:sz w:val="24"/>
+          <w:szCs w:val="24"/>
+        </w:rPr>
+        <w:t xml:space="preserve"> Concernant le taux, il est fait dans la banque API pour le moment mais aurait pu être externalisé dans un service à part. Pour donner la possibilité d’ajouter des nouveaux taux de conversions, l’entité a été ajouté en base de données pour qu’il ne soit pas nécessaire de modifier le code source pour ajouter des éléments.</w:t>
       </w:r>
     </w:p>
     <w:p>
@@ -5105,7 +4743,6 @@
           <w:szCs w:val="24"/>
         </w:rPr>
       </w:pPr>
-      <w:proofErr w:type="spellStart"/>
       <w:r>
         <w:rPr>
           <w:sz w:val="24"/>
@@ -5113,7 +4750,6 @@
         </w:rPr>
         <w:t>Loadbalancing</w:t>
       </w:r>
-      <w:proofErr w:type="spellEnd"/>
     </w:p>
     <w:p>
       <w:pPr>

</xml_diff>